<commit_message>
added new txt file
</commit_message>
<xml_diff>
--- a/Study.docx
+++ b/Study.docx
@@ -6,14 +6,16 @@
       <w:pPr>
         <w:shd w:val="clear" w:color="auto" w:fill="FFFFFF"/>
         <w:spacing w:line="240" w:lineRule="auto"/>
+        <w:jc w:val="center"/>
         <w:rPr>
           <w:rFonts w:ascii="Arial" w:eastAsia="Times New Roman" w:hAnsi="Arial" w:cs="Arial"/>
           <w:b/>
           <w:bCs/>
-          <w:color w:val="202124"/>
-          <w:kern w:val="0"/>
-          <w:sz w:val="24"/>
-          <w:szCs w:val="24"/>
+          <w:color w:val="002060"/>
+          <w:kern w:val="0"/>
+          <w:sz w:val="32"/>
+          <w:szCs w:val="32"/>
+          <w:u w:val="single"/>
           <w:lang w:bidi="hi-IN"/>
           <w14:ligatures w14:val="none"/>
         </w:rPr>
@@ -23,15 +25,82 @@
           <w:rFonts w:ascii="Arial" w:eastAsia="Times New Roman" w:hAnsi="Arial" w:cs="Arial"/>
           <w:b/>
           <w:bCs/>
-          <w:color w:val="202124"/>
-          <w:kern w:val="0"/>
-          <w:sz w:val="24"/>
-          <w:szCs w:val="24"/>
-          <w:lang w:bidi="hi-IN"/>
-          <w14:ligatures w14:val="none"/>
-        </w:rPr>
-        <w:t>Kubernates:-</w:t>
-      </w:r>
+          <w:color w:val="002060"/>
+          <w:kern w:val="0"/>
+          <w:sz w:val="32"/>
+          <w:szCs w:val="32"/>
+          <w:u w:val="single"/>
+          <w:lang w:bidi="hi-IN"/>
+          <w14:ligatures w14:val="none"/>
+        </w:rPr>
+        <w:t>Study-2023</w:t>
+      </w:r>
+    </w:p>
+    <w:p>
+      <w:pPr>
+        <w:shd w:val="clear" w:color="auto" w:fill="FFFFFF"/>
+        <w:spacing w:line="240" w:lineRule="auto"/>
+        <w:rPr>
+          <w:rFonts w:ascii="Arial" w:eastAsia="Times New Roman" w:hAnsi="Arial" w:cs="Arial"/>
+          <w:b/>
+          <w:bCs/>
+          <w:color w:val="202124"/>
+          <w:kern w:val="0"/>
+          <w:sz w:val="24"/>
+          <w:szCs w:val="24"/>
+          <w:lang w:bidi="hi-IN"/>
+          <w14:ligatures w14:val="none"/>
+        </w:rPr>
+      </w:pPr>
+    </w:p>
+    <w:p>
+      <w:pPr>
+        <w:shd w:val="clear" w:color="auto" w:fill="FFFFFF"/>
+        <w:spacing w:line="240" w:lineRule="auto"/>
+        <w:rPr>
+          <w:rFonts w:ascii="Arial" w:eastAsia="Times New Roman" w:hAnsi="Arial" w:cs="Arial"/>
+          <w:b/>
+          <w:bCs/>
+          <w:color w:val="202124"/>
+          <w:kern w:val="0"/>
+          <w:sz w:val="24"/>
+          <w:szCs w:val="24"/>
+          <w:lang w:bidi="hi-IN"/>
+          <w14:ligatures w14:val="none"/>
+        </w:rPr>
+      </w:pPr>
+      <w:proofErr w:type="spellStart"/>
+      <w:proofErr w:type="gramStart"/>
+      <w:r>
+        <w:rPr>
+          <w:rFonts w:ascii="Arial" w:eastAsia="Times New Roman" w:hAnsi="Arial" w:cs="Arial"/>
+          <w:b/>
+          <w:bCs/>
+          <w:color w:val="202124"/>
+          <w:kern w:val="0"/>
+          <w:sz w:val="24"/>
+          <w:szCs w:val="24"/>
+          <w:lang w:bidi="hi-IN"/>
+          <w14:ligatures w14:val="none"/>
+        </w:rPr>
+        <w:t>Kubernates</w:t>
+      </w:r>
+      <w:proofErr w:type="spellEnd"/>
+      <w:r>
+        <w:rPr>
+          <w:rFonts w:ascii="Arial" w:eastAsia="Times New Roman" w:hAnsi="Arial" w:cs="Arial"/>
+          <w:b/>
+          <w:bCs/>
+          <w:color w:val="202124"/>
+          <w:kern w:val="0"/>
+          <w:sz w:val="24"/>
+          <w:szCs w:val="24"/>
+          <w:lang w:bidi="hi-IN"/>
+          <w14:ligatures w14:val="none"/>
+        </w:rPr>
+        <w:t>:-</w:t>
+      </w:r>
+      <w:proofErr w:type="gramEnd"/>
     </w:p>
     <w:p>
       <w:pPr>
@@ -132,6 +201,7 @@
           <w14:ligatures w14:val="none"/>
         </w:rPr>
       </w:pPr>
+      <w:proofErr w:type="gramStart"/>
       <w:r>
         <w:rPr>
           <w:rFonts w:ascii="Arial" w:eastAsia="Times New Roman" w:hAnsi="Arial" w:cs="Arial"/>
@@ -142,79 +212,26 @@
           <w:lang w:bidi="hi-IN"/>
           <w14:ligatures w14:val="none"/>
         </w:rPr>
-        <w:t>Ans :-</w:t>
-      </w:r>
-    </w:p>
-    <w:p>
-      <w:pPr>
-        <w:shd w:val="clear" w:color="auto" w:fill="FFFFFF"/>
-        <w:spacing w:after="0" w:line="240" w:lineRule="auto"/>
-        <w:rPr>
-          <w:rFonts w:ascii="Arial" w:eastAsia="Times New Roman" w:hAnsi="Arial" w:cs="Arial"/>
-          <w:color w:val="202124"/>
+        <w:t>Ans :</w:t>
+      </w:r>
+      <w:proofErr w:type="gramEnd"/>
+      <w:r>
+        <w:rPr>
+          <w:rFonts w:ascii="Arial" w:eastAsia="Times New Roman" w:hAnsi="Arial" w:cs="Arial"/>
+          <w:color w:val="00B050"/>
           <w:kern w:val="0"/>
           <w:sz w:val="27"/>
           <w:szCs w:val="27"/>
           <w:lang w:bidi="hi-IN"/>
           <w14:ligatures w14:val="none"/>
         </w:rPr>
-      </w:pPr>
-      <w:r>
-        <w:rPr>
-          <w:rFonts w:ascii="Arial" w:eastAsia="Times New Roman" w:hAnsi="Arial" w:cs="Arial"/>
-          <w:color w:val="4D5156"/>
-          <w:kern w:val="0"/>
-          <w:sz w:val="24"/>
-          <w:szCs w:val="24"/>
-          <w:lang w:val="en" w:bidi="hi-IN"/>
-          <w14:ligatures w14:val="none"/>
-        </w:rPr>
-        <w:t>Kubernetes services </w:t>
-      </w:r>
-      <w:r>
-        <w:rPr>
-          <w:rFonts w:ascii="Arial" w:eastAsia="Times New Roman" w:hAnsi="Arial" w:cs="Arial"/>
-          <w:color w:val="040C28"/>
-          <w:kern w:val="0"/>
-          <w:sz w:val="24"/>
-          <w:szCs w:val="24"/>
-          <w:lang w:val="en" w:bidi="hi-IN"/>
-          <w14:ligatures w14:val="none"/>
-        </w:rPr>
-        <w:t>provide load balancing and simplify container management on multiple hosts</w:t>
-      </w:r>
-      <w:r>
-        <w:rPr>
-          <w:rFonts w:ascii="Arial" w:eastAsia="Times New Roman" w:hAnsi="Arial" w:cs="Arial"/>
-          <w:color w:val="4D5156"/>
-          <w:kern w:val="0"/>
-          <w:sz w:val="24"/>
-          <w:szCs w:val="24"/>
-          <w:lang w:val="en" w:bidi="hi-IN"/>
-          <w14:ligatures w14:val="none"/>
-        </w:rPr>
-        <w:t>. They make it easy for an enterprise's apps to have greater scalability and be flexible, portable and more productive. In fact, Kubernetes is the fastest growing project in the history of open-source software, after Linux.</w:t>
-      </w:r>
-    </w:p>
-    <w:p>
-      <w:pPr>
-        <w:shd w:val="clear" w:color="auto" w:fill="FFFFFF"/>
-        <w:spacing w:line="240" w:lineRule="auto"/>
-        <w:rPr>
-          <w:rFonts w:ascii="Arial" w:eastAsia="Times New Roman" w:hAnsi="Arial" w:cs="Arial"/>
-          <w:color w:val="202124"/>
-          <w:kern w:val="0"/>
-          <w:sz w:val="24"/>
-          <w:szCs w:val="24"/>
-          <w:lang w:bidi="hi-IN"/>
-          <w14:ligatures w14:val="none"/>
-        </w:rPr>
-      </w:pPr>
-    </w:p>
-    <w:p>
-      <w:pPr>
-        <w:shd w:val="clear" w:color="auto" w:fill="FFFFFF"/>
-        <w:spacing w:line="240" w:lineRule="auto"/>
+        <w:t>-</w:t>
+      </w:r>
+    </w:p>
+    <w:p>
+      <w:pPr>
+        <w:shd w:val="clear" w:color="auto" w:fill="FFFFFF"/>
+        <w:spacing w:after="0" w:line="240" w:lineRule="auto"/>
         <w:rPr>
           <w:rFonts w:ascii="Arial" w:eastAsia="Times New Roman" w:hAnsi="Arial" w:cs="Arial"/>
           <w:color w:val="202124"/>
@@ -228,6 +245,72 @@
       <w:r>
         <w:rPr>
           <w:rFonts w:ascii="Arial" w:eastAsia="Times New Roman" w:hAnsi="Arial" w:cs="Arial"/>
+          <w:color w:val="4D5156"/>
+          <w:kern w:val="0"/>
+          <w:sz w:val="24"/>
+          <w:szCs w:val="24"/>
+          <w:lang w:val="en" w:bidi="hi-IN"/>
+          <w14:ligatures w14:val="none"/>
+        </w:rPr>
+        <w:t>Kubernetes services </w:t>
+      </w:r>
+      <w:r>
+        <w:rPr>
+          <w:rFonts w:ascii="Arial" w:eastAsia="Times New Roman" w:hAnsi="Arial" w:cs="Arial"/>
+          <w:color w:val="040C28"/>
+          <w:kern w:val="0"/>
+          <w:sz w:val="24"/>
+          <w:szCs w:val="24"/>
+          <w:lang w:val="en" w:bidi="hi-IN"/>
+          <w14:ligatures w14:val="none"/>
+        </w:rPr>
+        <w:t>provide load balancing and simplify container management on multiple hosts</w:t>
+      </w:r>
+      <w:r>
+        <w:rPr>
+          <w:rFonts w:ascii="Arial" w:eastAsia="Times New Roman" w:hAnsi="Arial" w:cs="Arial"/>
+          <w:color w:val="4D5156"/>
+          <w:kern w:val="0"/>
+          <w:sz w:val="24"/>
+          <w:szCs w:val="24"/>
+          <w:lang w:val="en" w:bidi="hi-IN"/>
+          <w14:ligatures w14:val="none"/>
+        </w:rPr>
+        <w:t>. They make it easy for an enterprise's apps to have greater scalability and be flexible, portable and more productive. In fact, Kubernetes is the fastest growing project in the history of open-source software, after Linux.</w:t>
+      </w:r>
+    </w:p>
+    <w:p>
+      <w:pPr>
+        <w:shd w:val="clear" w:color="auto" w:fill="FFFFFF"/>
+        <w:spacing w:line="240" w:lineRule="auto"/>
+        <w:rPr>
+          <w:rFonts w:ascii="Arial" w:eastAsia="Times New Roman" w:hAnsi="Arial" w:cs="Arial"/>
+          <w:color w:val="202124"/>
+          <w:kern w:val="0"/>
+          <w:sz w:val="24"/>
+          <w:szCs w:val="24"/>
+          <w:lang w:bidi="hi-IN"/>
+          <w14:ligatures w14:val="none"/>
+        </w:rPr>
+      </w:pPr>
+    </w:p>
+    <w:p>
+      <w:pPr>
+        <w:shd w:val="clear" w:color="auto" w:fill="FFFFFF"/>
+        <w:spacing w:line="240" w:lineRule="auto"/>
+        <w:rPr>
+          <w:rFonts w:ascii="Arial" w:eastAsia="Times New Roman" w:hAnsi="Arial" w:cs="Arial"/>
+          <w:color w:val="202124"/>
+          <w:kern w:val="0"/>
+          <w:sz w:val="27"/>
+          <w:szCs w:val="27"/>
+          <w:lang w:bidi="hi-IN"/>
+          <w14:ligatures w14:val="none"/>
+        </w:rPr>
+      </w:pPr>
+      <w:r>
+        <w:rPr>
+          <w:rFonts w:ascii="Arial" w:eastAsia="Times New Roman" w:hAnsi="Arial" w:cs="Arial"/>
           <w:color w:val="202124"/>
           <w:kern w:val="0"/>
           <w:sz w:val="24"/>
@@ -253,6 +336,7 @@
           <w14:ligatures w14:val="none"/>
         </w:rPr>
       </w:pPr>
+      <w:proofErr w:type="gramStart"/>
       <w:r>
         <w:rPr>
           <w:rFonts w:ascii="Arial" w:eastAsia="Times New Roman" w:hAnsi="Arial" w:cs="Arial"/>
@@ -263,7 +347,20 @@
           <w:lang w:bidi="hi-IN"/>
           <w14:ligatures w14:val="none"/>
         </w:rPr>
-        <w:t>Ans :-</w:t>
+        <w:t>Ans :</w:t>
+      </w:r>
+      <w:proofErr w:type="gramEnd"/>
+      <w:r>
+        <w:rPr>
+          <w:rFonts w:ascii="Arial" w:eastAsia="Times New Roman" w:hAnsi="Arial" w:cs="Arial"/>
+          <w:color w:val="00B050"/>
+          <w:kern w:val="0"/>
+          <w:sz w:val="27"/>
+          <w:szCs w:val="27"/>
+          <w:lang w:bidi="hi-IN"/>
+          <w14:ligatures w14:val="none"/>
+        </w:rPr>
+        <w:t>-</w:t>
       </w:r>
     </w:p>
     <w:p>
@@ -374,6 +471,7 @@
           <w14:ligatures w14:val="none"/>
         </w:rPr>
       </w:pPr>
+      <w:proofErr w:type="gramStart"/>
       <w:r>
         <w:rPr>
           <w:rFonts w:ascii="Arial" w:eastAsia="Times New Roman" w:hAnsi="Arial" w:cs="Arial"/>
@@ -384,7 +482,20 @@
           <w:lang w:bidi="hi-IN"/>
           <w14:ligatures w14:val="none"/>
         </w:rPr>
-        <w:t>Ans :-</w:t>
+        <w:t>Ans :</w:t>
+      </w:r>
+      <w:proofErr w:type="gramEnd"/>
+      <w:r>
+        <w:rPr>
+          <w:rFonts w:ascii="Arial" w:eastAsia="Times New Roman" w:hAnsi="Arial" w:cs="Arial"/>
+          <w:color w:val="00B050"/>
+          <w:kern w:val="0"/>
+          <w:sz w:val="27"/>
+          <w:szCs w:val="27"/>
+          <w:lang w:bidi="hi-IN"/>
+          <w14:ligatures w14:val="none"/>
+        </w:rPr>
+        <w:t>-</w:t>
       </w:r>
     </w:p>
     <w:p>

</xml_diff>